<commit_message>
Stylianos - Small fix in the ReadMe.docx;
</commit_message>
<xml_diff>
--- a/ReadMe.docx
+++ b/ReadMe.docx
@@ -35,13 +35,29 @@
         <w:t xml:space="preserve">” solution in MS Visual Studio 2015. It uses </w:t>
       </w:r>
       <w:r>
-        <w:t>Web API 2, and attribute routing.</w:t>
+        <w:t xml:space="preserve">Web API 2, and </w:t>
+      </w:r>
+      <w:proofErr w:type="gramStart"/>
+      <w:r>
+        <w:t>attribute</w:t>
+      </w:r>
+      <w:proofErr w:type="gramEnd"/>
+      <w:r>
+        <w:t xml:space="preserve"> routing.</w:t>
       </w:r>
       <w:r>
         <w:t xml:space="preserve"> </w:t>
       </w:r>
       <w:r>
-        <w:t xml:space="preserve">Note that I added using NuGet several packages, one of them being the </w:t>
+        <w:t xml:space="preserve">Note that I added using </w:t>
+      </w:r>
+      <w:proofErr w:type="spellStart"/>
+      <w:r>
+        <w:t>NuGet</w:t>
+      </w:r>
+      <w:proofErr w:type="spellEnd"/>
+      <w:r>
+        <w:t xml:space="preserve"> several packages, one of them being the </w:t>
       </w:r>
       <w:r>
         <w:t>EntityFramework.6.1.3</w:t>
@@ -50,7 +66,15 @@
         <w:t>.</w:t>
       </w:r>
       <w:r>
-        <w:t xml:space="preserve"> So I expect that as you load this solution and try to build it, MS Visual Studio will try to restore these NuGet packages for you in a top “packages” folder.</w:t>
+        <w:t xml:space="preserve"> So I expect that as you load this solution and try to build it, MS Visual Studio will try to restore these </w:t>
+      </w:r>
+      <w:proofErr w:type="spellStart"/>
+      <w:r>
+        <w:t>NuGet</w:t>
+      </w:r>
+      <w:proofErr w:type="spellEnd"/>
+      <w:r>
+        <w:t xml:space="preserve"> packages for you in a top “packages” folder.</w:t>
       </w:r>
     </w:p>
     <w:p>
@@ -77,8 +101,9 @@
           <w:sz w:val="19"/>
           <w:szCs w:val="19"/>
         </w:rPr>
-        <w:t>restaurant/{restaurantApiId:int}/restaurantreview</w:t>
-      </w:r>
+        <w:t>restaurant/{</w:t>
+      </w:r>
+      <w:proofErr w:type="spellStart"/>
       <w:r>
         <w:rPr>
           <w:rFonts w:ascii="Consolas" w:hAnsi="Consolas" w:cs="Consolas"/>
@@ -86,6 +111,36 @@
           <w:sz w:val="19"/>
           <w:szCs w:val="19"/>
         </w:rPr>
+        <w:t>restaurantApiId:int</w:t>
+      </w:r>
+      <w:proofErr w:type="spellEnd"/>
+      <w:r>
+        <w:rPr>
+          <w:rFonts w:ascii="Consolas" w:hAnsi="Consolas" w:cs="Consolas"/>
+          <w:color w:val="A31515"/>
+          <w:sz w:val="19"/>
+          <w:szCs w:val="19"/>
+        </w:rPr>
+        <w:t>}/</w:t>
+      </w:r>
+      <w:proofErr w:type="spellStart"/>
+      <w:r>
+        <w:rPr>
+          <w:rFonts w:ascii="Consolas" w:hAnsi="Consolas" w:cs="Consolas"/>
+          <w:color w:val="A31515"/>
+          <w:sz w:val="19"/>
+          <w:szCs w:val="19"/>
+        </w:rPr>
+        <w:t>restaurantreview</w:t>
+      </w:r>
+      <w:proofErr w:type="spellEnd"/>
+      <w:r>
+        <w:rPr>
+          <w:rFonts w:ascii="Consolas" w:hAnsi="Consolas" w:cs="Consolas"/>
+          <w:color w:val="A31515"/>
+          <w:sz w:val="19"/>
+          <w:szCs w:val="19"/>
+        </w:rPr>
         <w:t xml:space="preserve">  </w:t>
       </w:r>
       <w:r>
@@ -108,8 +163,9 @@
           <w:sz w:val="19"/>
           <w:szCs w:val="19"/>
         </w:rPr>
-        <w:t>reviewer/{reviewerApiId:int}/restaurantreview</w:t>
-      </w:r>
+        <w:t>reviewer/{</w:t>
+      </w:r>
+      <w:proofErr w:type="spellStart"/>
       <w:r>
         <w:rPr>
           <w:rFonts w:ascii="Consolas" w:hAnsi="Consolas" w:cs="Consolas"/>
@@ -117,6 +173,36 @@
           <w:sz w:val="19"/>
           <w:szCs w:val="19"/>
         </w:rPr>
+        <w:t>reviewerApiId:int</w:t>
+      </w:r>
+      <w:proofErr w:type="spellEnd"/>
+      <w:r>
+        <w:rPr>
+          <w:rFonts w:ascii="Consolas" w:hAnsi="Consolas" w:cs="Consolas"/>
+          <w:color w:val="A31515"/>
+          <w:sz w:val="19"/>
+          <w:szCs w:val="19"/>
+        </w:rPr>
+        <w:t>}/</w:t>
+      </w:r>
+      <w:proofErr w:type="spellStart"/>
+      <w:r>
+        <w:rPr>
+          <w:rFonts w:ascii="Consolas" w:hAnsi="Consolas" w:cs="Consolas"/>
+          <w:color w:val="A31515"/>
+          <w:sz w:val="19"/>
+          <w:szCs w:val="19"/>
+        </w:rPr>
+        <w:t>restaurantreview</w:t>
+      </w:r>
+      <w:proofErr w:type="spellEnd"/>
+      <w:r>
+        <w:rPr>
+          <w:rFonts w:ascii="Consolas" w:hAnsi="Consolas" w:cs="Consolas"/>
+          <w:color w:val="A31515"/>
+          <w:sz w:val="19"/>
+          <w:szCs w:val="19"/>
+        </w:rPr>
         <w:t xml:space="preserve">  </w:t>
       </w:r>
       <w:r>
@@ -128,10 +214,7 @@
         <w:spacing w:after="0"/>
       </w:pPr>
       <w:r>
-        <w:t>I hope what I have is sufficient</w:t>
-      </w:r>
-      <w:r>
-        <w:t xml:space="preserve"> enough.</w:t>
+        <w:t>I hope what I have is sufficient enough.</w:t>
       </w:r>
     </w:p>
     <w:p>
@@ -169,10 +252,7 @@
         <w:t>RestaurantReviews</w:t>
       </w:r>
       <w:r>
-        <w:t xml:space="preserve">.sln” solution </w:t>
-      </w:r>
-      <w:r>
-        <w:t xml:space="preserve">you will need to first go to the top “Database” project in the solution and run the </w:t>
+        <w:t xml:space="preserve">.sln” solution you will need to first go to the top “Database” project in the solution and run the </w:t>
       </w:r>
       <w:r>
         <w:t>Dev.publish.xml</w:t>
@@ -180,17 +260,16 @@
       <w:r>
         <w:t xml:space="preserve"> file. There specify your MS SQL Server database server, and ideally a database name that doesn’t already exist, like the default </w:t>
       </w:r>
+      <w:proofErr w:type="spellStart"/>
       <w:r>
         <w:t>RestaurantReviewsDev</w:t>
       </w:r>
+      <w:proofErr w:type="spellEnd"/>
       <w:r>
         <w:t xml:space="preserve">. In this </w:t>
       </w:r>
       <w:r>
-        <w:t>“Database” project</w:t>
-      </w:r>
-      <w:r>
-        <w:t>’s properties I specified as the “Target platform” (lowest version) the “SQL Server 2005”.</w:t>
+        <w:t>“Database” project’s properties I specified as the “Target platform” (lowest version) the “SQL Server 2005”.</w:t>
       </w:r>
     </w:p>
     <w:p>
@@ -226,19 +305,42 @@
         <w:spacing w:after="0"/>
       </w:pPr>
       <w:r>
-        <w:t>Finally note that I setup the</w:t>
-      </w:r>
-      <w:r>
-        <w:t xml:space="preserve"> “RestaurantReviews.Api”</w:t>
-      </w:r>
-      <w:r>
-        <w:t xml:space="preserve"> project to use the local port 62770, and I expect this port to be used when you run this solution. So in my below URLs I always use this </w:t>
-      </w:r>
-      <w:r>
-        <w:t>62770</w:t>
-      </w:r>
-      <w:r>
-        <w:t xml:space="preserve"> local port.</w:t>
+        <w:t xml:space="preserve">Also note that </w:t>
+      </w:r>
+      <w:r>
+        <w:t>I setup the “</w:t>
+      </w:r>
+      <w:proofErr w:type="spellStart"/>
+      <w:r>
+        <w:t>RestaurantReviews.Api</w:t>
+      </w:r>
+      <w:proofErr w:type="spellEnd"/>
+      <w:r>
+        <w:t>” project to use the local port 62770, and I expect this port to be used when you run this solution. So in my below URLs I always use this 62770 local port.</w:t>
+      </w:r>
+      <w:r>
+        <w:t xml:space="preserve"> Finally you will need to right-click on the “</w:t>
+      </w:r>
+      <w:proofErr w:type="spellStart"/>
+      <w:r>
+        <w:t>RestaurantReviews.Api</w:t>
+      </w:r>
+      <w:proofErr w:type="spellEnd"/>
+      <w:r>
+        <w:t xml:space="preserve">” project and select the “Set as </w:t>
+      </w:r>
+      <w:proofErr w:type="spellStart"/>
+      <w:r>
+        <w:t>StartUp</w:t>
+      </w:r>
+      <w:proofErr w:type="spellEnd"/>
+      <w:r>
+        <w:t xml:space="preserve"> Project” popup menu item</w:t>
+      </w:r>
+      <w:bookmarkStart w:id="0" w:name="_GoBack"/>
+      <w:bookmarkEnd w:id="0"/>
+      <w:r>
+        <w:t xml:space="preserve">. </w:t>
       </w:r>
     </w:p>
     <w:p>
@@ -254,10 +356,7 @@
         <w:t>These are some of my tests</w:t>
       </w:r>
       <w:r>
-        <w:t xml:space="preserve"> using </w:t>
-      </w:r>
-      <w:r>
-        <w:t>Postman</w:t>
+        <w:t xml:space="preserve"> using Postman</w:t>
       </w:r>
       <w:r>
         <w:t>:</w:t>
@@ -385,8 +484,13 @@
         <w:t>Value:</w:t>
       </w:r>
       <w:r>
-        <w:t xml:space="preserve"> application/json</w:t>
-      </w:r>
+        <w:t xml:space="preserve"> application/</w:t>
+      </w:r>
+      <w:proofErr w:type="spellStart"/>
+      <w:r>
+        <w:t>json</w:t>
+      </w:r>
+      <w:proofErr w:type="spellEnd"/>
     </w:p>
     <w:p>
       <w:pPr>
@@ -437,8 +541,13 @@
         <w:ind w:left="1080"/>
       </w:pPr>
       <w:r>
-        <w:t xml:space="preserve">    "AddressLine1": "123 Main St.",</w:t>
-      </w:r>
+        <w:t xml:space="preserve">    "AddressLine1": "123 Main St.</w:t>
+      </w:r>
+      <w:proofErr w:type="gramStart"/>
+      <w:r>
+        <w:t>",</w:t>
+      </w:r>
+      <w:proofErr w:type="gramEnd"/>
     </w:p>
     <w:p>
       <w:pPr>
@@ -467,17 +576,33 @@
         <w:ind w:left="1080"/>
       </w:pPr>
       <w:r>
-        <w:t xml:space="preserve">    "StateProvince": "PA",</w:t>
-      </w:r>
-    </w:p>
-    <w:p>
-      <w:pPr>
-        <w:pStyle w:val="ListParagraph"/>
-        <w:spacing w:after="0"/>
-        <w:ind w:left="1080"/>
-      </w:pPr>
-      <w:r>
-        <w:t xml:space="preserve">    "PostalCode": "37646-3452",</w:t>
+        <w:t xml:space="preserve">    "</w:t>
+      </w:r>
+      <w:proofErr w:type="spellStart"/>
+      <w:r>
+        <w:t>StateProvince</w:t>
+      </w:r>
+      <w:proofErr w:type="spellEnd"/>
+      <w:r>
+        <w:t>": "PA",</w:t>
+      </w:r>
+    </w:p>
+    <w:p>
+      <w:pPr>
+        <w:pStyle w:val="ListParagraph"/>
+        <w:spacing w:after="0"/>
+        <w:ind w:left="1080"/>
+      </w:pPr>
+      <w:r>
+        <w:t xml:space="preserve">    "</w:t>
+      </w:r>
+      <w:proofErr w:type="spellStart"/>
+      <w:r>
+        <w:t>PostalCode</w:t>
+      </w:r>
+      <w:proofErr w:type="spellEnd"/>
+      <w:r>
+        <w:t>": "37646-3452",</w:t>
       </w:r>
     </w:p>
     <w:p>
@@ -547,17 +672,15 @@
         <w:ind w:left="1080"/>
       </w:pPr>
       <w:r>
-        <w:t xml:space="preserve">    "StateProvince": "OH",</w:t>
-      </w:r>
-    </w:p>
-    <w:p>
-      <w:pPr>
-        <w:pStyle w:val="ListParagraph"/>
-        <w:spacing w:after="0"/>
-        <w:ind w:left="1080"/>
-      </w:pPr>
-      <w:r>
-        <w:t xml:space="preserve">    "PostalCode": "48383-4937",</w:t>
+        <w:t xml:space="preserve">    "</w:t>
+      </w:r>
+      <w:proofErr w:type="spellStart"/>
+      <w:r>
+        <w:t>StateProvince</w:t>
+      </w:r>
+      <w:proofErr w:type="spellEnd"/>
+      <w:r>
+        <w:t>": "OH",</w:t>
       </w:r>
     </w:p>
     <w:p>
@@ -568,6 +691,24 @@
       </w:pPr>
       <w:r>
         <w:lastRenderedPageBreak/>
+        <w:t xml:space="preserve">    "</w:t>
+      </w:r>
+      <w:proofErr w:type="spellStart"/>
+      <w:r>
+        <w:t>PostalCode</w:t>
+      </w:r>
+      <w:proofErr w:type="spellEnd"/>
+      <w:r>
+        <w:t>": "48383-4937",</w:t>
+      </w:r>
+    </w:p>
+    <w:p>
+      <w:pPr>
+        <w:pStyle w:val="ListParagraph"/>
+        <w:spacing w:after="0"/>
+        <w:ind w:left="1080"/>
+      </w:pPr>
+      <w:r>
         <w:t xml:space="preserve">    "Country": "USA"</w:t>
       </w:r>
     </w:p>
@@ -638,17 +779,33 @@
         <w:ind w:left="1080"/>
       </w:pPr>
       <w:r>
-        <w:t xml:space="preserve">    "StateProvince": "OH",</w:t>
-      </w:r>
-    </w:p>
-    <w:p>
-      <w:pPr>
-        <w:pStyle w:val="ListParagraph"/>
-        <w:spacing w:after="0"/>
-        <w:ind w:left="1080"/>
-      </w:pPr>
-      <w:r>
-        <w:t xml:space="preserve">    "PostalCode": "97381-9476",</w:t>
+        <w:t xml:space="preserve">    "</w:t>
+      </w:r>
+      <w:proofErr w:type="spellStart"/>
+      <w:r>
+        <w:t>StateProvince</w:t>
+      </w:r>
+      <w:proofErr w:type="spellEnd"/>
+      <w:r>
+        <w:t>": "OH",</w:t>
+      </w:r>
+    </w:p>
+    <w:p>
+      <w:pPr>
+        <w:pStyle w:val="ListParagraph"/>
+        <w:spacing w:after="0"/>
+        <w:ind w:left="1080"/>
+      </w:pPr>
+      <w:r>
+        <w:t xml:space="preserve">    "</w:t>
+      </w:r>
+      <w:proofErr w:type="spellStart"/>
+      <w:r>
+        <w:t>PostalCode</w:t>
+      </w:r>
+      <w:proofErr w:type="spellEnd"/>
+      <w:r>
+        <w:t>": "97381-9476",</w:t>
       </w:r>
     </w:p>
     <w:p>
@@ -689,7 +846,15 @@
         <w:t>Each time you</w:t>
       </w:r>
       <w:r>
-        <w:t xml:space="preserve"> should get back the “RestaurantApiId” integer value.</w:t>
+        <w:t xml:space="preserve"> should get back the “</w:t>
+      </w:r>
+      <w:proofErr w:type="spellStart"/>
+      <w:r>
+        <w:t>RestaurantApiId</w:t>
+      </w:r>
+      <w:proofErr w:type="spellEnd"/>
+      <w:r>
+        <w:t>” integer value.</w:t>
       </w:r>
     </w:p>
     <w:p>
@@ -712,9 +877,11 @@
       <w:r>
         <w:t>“</w:t>
       </w:r>
+      <w:proofErr w:type="spellStart"/>
       <w:r>
         <w:t>ResponseApiModel</w:t>
       </w:r>
+      <w:proofErr w:type="spellEnd"/>
       <w:r>
         <w:t>” C# class</w:t>
       </w:r>
@@ -746,7 +913,15 @@
         <w:ind w:left="720"/>
       </w:pPr>
       <w:r>
-        <w:t xml:space="preserve">    "ParameterName": null,</w:t>
+        <w:t xml:space="preserve">    "</w:t>
+      </w:r>
+      <w:proofErr w:type="spellStart"/>
+      <w:r>
+        <w:t>ParameterName</w:t>
+      </w:r>
+      <w:proofErr w:type="spellEnd"/>
+      <w:r>
+        <w:t>": null,</w:t>
       </w:r>
     </w:p>
     <w:p>
@@ -755,7 +930,39 @@
         <w:ind w:left="720"/>
       </w:pPr>
       <w:r>
-        <w:t xml:space="preserve">    "ErrorMessage": "This address is already used by this restaurant: RestaurantApiId: 1  Name:'Olive Garden #1'"</w:t>
+        <w:t xml:space="preserve">    "</w:t>
+      </w:r>
+      <w:proofErr w:type="spellStart"/>
+      <w:r>
+        <w:t>ErrorMessage</w:t>
+      </w:r>
+      <w:proofErr w:type="spellEnd"/>
+      <w:r>
+        <w:t xml:space="preserve">": "This address is already used by this restaurant: </w:t>
+      </w:r>
+      <w:proofErr w:type="spellStart"/>
+      <w:r>
+        <w:t>RestaurantApiId</w:t>
+      </w:r>
+      <w:proofErr w:type="spellEnd"/>
+      <w:r>
+        <w:t xml:space="preserve">: </w:t>
+      </w:r>
+      <w:proofErr w:type="gramStart"/>
+      <w:r>
+        <w:t xml:space="preserve">1  </w:t>
+      </w:r>
+      <w:proofErr w:type="spellStart"/>
+      <w:r>
+        <w:t>Name</w:t>
+      </w:r>
+      <w:proofErr w:type="gramEnd"/>
+      <w:r>
+        <w:t>:'Olive</w:t>
+      </w:r>
+      <w:proofErr w:type="spellEnd"/>
+      <w:r>
+        <w:t xml:space="preserve"> Garden #1'"</w:t>
       </w:r>
     </w:p>
     <w:p>
@@ -826,10 +1033,7 @@
         <w:spacing w:after="0"/>
       </w:pPr>
       <w:r>
-        <w:t>Verb: Select “</w:t>
-      </w:r>
-      <w:r>
-        <w:t>GET”.</w:t>
+        <w:t>Verb: Select “GET”.</w:t>
       </w:r>
     </w:p>
     <w:p>
@@ -857,37 +1061,29 @@
         <w:ind w:left="720"/>
       </w:pPr>
       <w:r>
-        <w:t>Y</w:t>
-      </w:r>
-      <w:r>
-        <w:t>ou</w:t>
-      </w:r>
-      <w:r>
-        <w:t xml:space="preserve"> should get back a JSON array </w:t>
+        <w:t xml:space="preserve">You should get back a JSON array </w:t>
       </w:r>
       <w:r>
         <w:t xml:space="preserve">of objects, </w:t>
       </w:r>
       <w:r>
-        <w:t xml:space="preserve">the defined </w:t>
-      </w:r>
-      <w:r>
-        <w:t>“</w:t>
-      </w:r>
-      <w:r>
-        <w:t>IList&lt;</w:t>
-      </w:r>
+        <w:t>the defined “</w:t>
+      </w:r>
+      <w:proofErr w:type="spellStart"/>
+      <w:r>
+        <w:t>IList</w:t>
+      </w:r>
+      <w:proofErr w:type="spellEnd"/>
+      <w:r>
+        <w:t>&lt;</w:t>
+      </w:r>
+      <w:proofErr w:type="spellStart"/>
       <w:r>
         <w:t>RestaurantApiModel</w:t>
       </w:r>
-      <w:r>
-        <w:t>&gt;</w:t>
-      </w:r>
-      <w:r>
-        <w:t>” C# class</w:t>
-      </w:r>
-      <w:r>
-        <w:t>.</w:t>
+      <w:proofErr w:type="spellEnd"/>
+      <w:r>
+        <w:t>&gt;” C# class.</w:t>
       </w:r>
     </w:p>
     <w:p>
@@ -896,10 +1092,7 @@
         <w:ind w:left="720"/>
       </w:pPr>
       <w:r>
-        <w:t>You can repeat the above test passing additionally the state, too</w:t>
-      </w:r>
-      <w:r>
-        <w:t>:</w:t>
+        <w:t>You can repeat the above test passing additionally the state, too:</w:t>
       </w:r>
     </w:p>
     <w:p>
@@ -925,34 +1118,13 @@
         <w:t xml:space="preserve">also </w:t>
       </w:r>
       <w:r>
-        <w:t xml:space="preserve">test error handling by </w:t>
-      </w:r>
-      <w:r>
-        <w:t xml:space="preserve">not </w:t>
-      </w:r>
-      <w:r>
-        <w:t>passing</w:t>
+        <w:t>test error handling by not passing</w:t>
       </w:r>
       <w:r>
         <w:t xml:space="preserve"> the</w:t>
       </w:r>
       <w:r>
-        <w:t xml:space="preserve"> </w:t>
-      </w:r>
-      <w:r>
-        <w:t>“</w:t>
-      </w:r>
-      <w:r>
-        <w:t>city</w:t>
-      </w:r>
-      <w:r>
-        <w:t xml:space="preserve">” </w:t>
-      </w:r>
-      <w:r>
-        <w:t>parameter</w:t>
-      </w:r>
-      <w:r>
-        <w:t xml:space="preserve"> above.</w:t>
+        <w:t xml:space="preserve"> “city” parameter above.</w:t>
       </w:r>
     </w:p>
     <w:p>
@@ -1096,8 +1268,13 @@
         <w:t>Value:</w:t>
       </w:r>
       <w:r>
-        <w:t xml:space="preserve"> application/json</w:t>
-      </w:r>
+        <w:t xml:space="preserve"> application/</w:t>
+      </w:r>
+      <w:proofErr w:type="spellStart"/>
+      <w:r>
+        <w:t>json</w:t>
+      </w:r>
+      <w:proofErr w:type="spellEnd"/>
     </w:p>
     <w:p>
       <w:pPr>
@@ -1138,27 +1315,51 @@
         <w:ind w:left="1080"/>
       </w:pPr>
       <w:r>
-        <w:t xml:space="preserve">    "RestaurantApiId": 2,</w:t>
-      </w:r>
-    </w:p>
-    <w:p>
-      <w:pPr>
-        <w:pStyle w:val="ListParagraph"/>
-        <w:spacing w:after="0"/>
-        <w:ind w:left="1080"/>
-      </w:pPr>
-      <w:r>
-        <w:t xml:space="preserve">    "ReviewerEmail": "sgpapakirk@yahoo.com",</w:t>
-      </w:r>
-    </w:p>
-    <w:p>
-      <w:pPr>
-        <w:pStyle w:val="ListParagraph"/>
-        <w:spacing w:after="0"/>
-        <w:ind w:left="1080"/>
-      </w:pPr>
-      <w:r>
-        <w:t xml:space="preserve">    "NumberOfStars": 4,</w:t>
+        <w:t xml:space="preserve">    "</w:t>
+      </w:r>
+      <w:proofErr w:type="spellStart"/>
+      <w:r>
+        <w:t>RestaurantApiId</w:t>
+      </w:r>
+      <w:proofErr w:type="spellEnd"/>
+      <w:r>
+        <w:t>": 2,</w:t>
+      </w:r>
+    </w:p>
+    <w:p>
+      <w:pPr>
+        <w:pStyle w:val="ListParagraph"/>
+        <w:spacing w:after="0"/>
+        <w:ind w:left="1080"/>
+      </w:pPr>
+      <w:r>
+        <w:t xml:space="preserve">    "</w:t>
+      </w:r>
+      <w:proofErr w:type="spellStart"/>
+      <w:r>
+        <w:t>ReviewerEmail</w:t>
+      </w:r>
+      <w:proofErr w:type="spellEnd"/>
+      <w:r>
+        <w:t>": "sgpapakirk@yahoo.com",</w:t>
+      </w:r>
+    </w:p>
+    <w:p>
+      <w:pPr>
+        <w:pStyle w:val="ListParagraph"/>
+        <w:spacing w:after="0"/>
+        <w:ind w:left="1080"/>
+      </w:pPr>
+      <w:r>
+        <w:t xml:space="preserve">    "</w:t>
+      </w:r>
+      <w:proofErr w:type="spellStart"/>
+      <w:r>
+        <w:t>NumberOfStars</w:t>
+      </w:r>
+      <w:proofErr w:type="spellEnd"/>
+      <w:r>
+        <w:t>": 4,</w:t>
       </w:r>
     </w:p>
     <w:p>
@@ -1188,6 +1389,7 @@
         <w:ind w:left="1080"/>
       </w:pPr>
       <w:r>
+        <w:lastRenderedPageBreak/>
         <w:t>{</w:t>
       </w:r>
     </w:p>
@@ -1198,28 +1400,51 @@
         <w:ind w:left="1080"/>
       </w:pPr>
       <w:r>
-        <w:lastRenderedPageBreak/>
-        <w:t xml:space="preserve">    "RestaurantApiId": 2,</w:t>
-      </w:r>
-    </w:p>
-    <w:p>
-      <w:pPr>
-        <w:pStyle w:val="ListParagraph"/>
-        <w:spacing w:after="0"/>
-        <w:ind w:left="1080"/>
-      </w:pPr>
-      <w:r>
-        <w:t xml:space="preserve">    "ReviewerEmail": "sgpapakirk@yahoo.com",</w:t>
-      </w:r>
-    </w:p>
-    <w:p>
-      <w:pPr>
-        <w:pStyle w:val="ListParagraph"/>
-        <w:spacing w:after="0"/>
-        <w:ind w:left="1080"/>
-      </w:pPr>
-      <w:r>
-        <w:t xml:space="preserve">    "NumberOfStars": 3,</w:t>
+        <w:t xml:space="preserve">    "</w:t>
+      </w:r>
+      <w:proofErr w:type="spellStart"/>
+      <w:r>
+        <w:t>RestaurantApiId</w:t>
+      </w:r>
+      <w:proofErr w:type="spellEnd"/>
+      <w:r>
+        <w:t>": 2,</w:t>
+      </w:r>
+    </w:p>
+    <w:p>
+      <w:pPr>
+        <w:pStyle w:val="ListParagraph"/>
+        <w:spacing w:after="0"/>
+        <w:ind w:left="1080"/>
+      </w:pPr>
+      <w:r>
+        <w:t xml:space="preserve">    "</w:t>
+      </w:r>
+      <w:proofErr w:type="spellStart"/>
+      <w:r>
+        <w:t>ReviewerEmail</w:t>
+      </w:r>
+      <w:proofErr w:type="spellEnd"/>
+      <w:r>
+        <w:t>": "sgpapakirk@yahoo.com",</w:t>
+      </w:r>
+    </w:p>
+    <w:p>
+      <w:pPr>
+        <w:pStyle w:val="ListParagraph"/>
+        <w:spacing w:after="0"/>
+        <w:ind w:left="1080"/>
+      </w:pPr>
+      <w:r>
+        <w:t xml:space="preserve">    "</w:t>
+      </w:r>
+      <w:proofErr w:type="spellStart"/>
+      <w:r>
+        <w:t>NumberOfStars</w:t>
+      </w:r>
+      <w:proofErr w:type="spellEnd"/>
+      <w:r>
+        <w:t>": 3,</w:t>
       </w:r>
     </w:p>
     <w:p>
@@ -1259,27 +1484,51 @@
         <w:ind w:left="1080"/>
       </w:pPr>
       <w:r>
-        <w:t xml:space="preserve">    "RestaurantApiId": 3,</w:t>
-      </w:r>
-    </w:p>
-    <w:p>
-      <w:pPr>
-        <w:pStyle w:val="ListParagraph"/>
-        <w:spacing w:after="0"/>
-        <w:ind w:left="1080"/>
-      </w:pPr>
-      <w:r>
-        <w:t xml:space="preserve">    "ReviewerEmail": "sgpapakirk@gmail.com",</w:t>
-      </w:r>
-    </w:p>
-    <w:p>
-      <w:pPr>
-        <w:pStyle w:val="ListParagraph"/>
-        <w:spacing w:after="0"/>
-        <w:ind w:left="1080"/>
-      </w:pPr>
-      <w:r>
-        <w:t xml:space="preserve">    "NumberOfStars": 5,</w:t>
+        <w:t xml:space="preserve">    "</w:t>
+      </w:r>
+      <w:proofErr w:type="spellStart"/>
+      <w:r>
+        <w:t>RestaurantApiId</w:t>
+      </w:r>
+      <w:proofErr w:type="spellEnd"/>
+      <w:r>
+        <w:t>": 3,</w:t>
+      </w:r>
+    </w:p>
+    <w:p>
+      <w:pPr>
+        <w:pStyle w:val="ListParagraph"/>
+        <w:spacing w:after="0"/>
+        <w:ind w:left="1080"/>
+      </w:pPr>
+      <w:r>
+        <w:t xml:space="preserve">    "</w:t>
+      </w:r>
+      <w:proofErr w:type="spellStart"/>
+      <w:r>
+        <w:t>ReviewerEmail</w:t>
+      </w:r>
+      <w:proofErr w:type="spellEnd"/>
+      <w:r>
+        <w:t>": "sgpapakirk@gmail.com",</w:t>
+      </w:r>
+    </w:p>
+    <w:p>
+      <w:pPr>
+        <w:pStyle w:val="ListParagraph"/>
+        <w:spacing w:after="0"/>
+        <w:ind w:left="1080"/>
+      </w:pPr>
+      <w:r>
+        <w:t xml:space="preserve">    "</w:t>
+      </w:r>
+      <w:proofErr w:type="spellStart"/>
+      <w:r>
+        <w:t>NumberOfStars</w:t>
+      </w:r>
+      <w:proofErr w:type="spellEnd"/>
+      <w:r>
+        <w:t>": 5,</w:t>
       </w:r>
     </w:p>
     <w:p>
@@ -1315,30 +1564,31 @@
         <w:ind w:left="360" w:firstLine="720"/>
       </w:pPr>
       <w:r>
-        <w:t>Each time you should get back the “Restaurant</w:t>
-      </w:r>
-      <w:r>
-        <w:t>Review</w:t>
-      </w:r>
-      <w:r>
-        <w:t>ApiId” integer value.</w:t>
-      </w:r>
-    </w:p>
-    <w:p>
-      <w:pPr>
-        <w:pStyle w:val="ListParagraph"/>
-        <w:spacing w:after="0"/>
-        <w:ind w:left="1080"/>
-      </w:pPr>
-      <w:r>
-        <w:t>If you want you can test error handling</w:t>
-      </w:r>
-      <w:r>
-        <w:t xml:space="preserve"> also by passing invalid “</w:t>
-      </w:r>
+        <w:t>Each time you should get back the “</w:t>
+      </w:r>
+      <w:proofErr w:type="spellStart"/>
+      <w:r>
+        <w:t>RestaurantReviewApiId</w:t>
+      </w:r>
+      <w:proofErr w:type="spellEnd"/>
+      <w:r>
+        <w:t>” integer value.</w:t>
+      </w:r>
+    </w:p>
+    <w:p>
+      <w:pPr>
+        <w:pStyle w:val="ListParagraph"/>
+        <w:spacing w:after="0"/>
+        <w:ind w:left="1080"/>
+      </w:pPr>
+      <w:r>
+        <w:t>If you want you can test error handling also by passing invalid “</w:t>
+      </w:r>
+      <w:proofErr w:type="spellStart"/>
       <w:r>
         <w:t>RestaurantApiId</w:t>
       </w:r>
+      <w:proofErr w:type="spellEnd"/>
       <w:r>
         <w:t>” values above.</w:t>
       </w:r>
@@ -1377,7 +1627,23 @@
           <w:b/>
           <w:u w:val="single"/>
         </w:rPr>
-        <w:t>Get of a list of reviews by user</w:t>
+        <w:t xml:space="preserve">Get </w:t>
+      </w:r>
+      <w:proofErr w:type="spellStart"/>
+      <w:r>
+        <w:rPr>
+          <w:b/>
+          <w:u w:val="single"/>
+        </w:rPr>
+        <w:t>of</w:t>
+      </w:r>
+      <w:proofErr w:type="spellEnd"/>
+      <w:r>
+        <w:rPr>
+          <w:b/>
+          <w:u w:val="single"/>
+        </w:rPr>
+        <w:t xml:space="preserve"> a list of reviews by user</w:t>
       </w:r>
       <w:r>
         <w:rPr>
@@ -1441,8 +1707,17 @@
         <w:ind w:left="720"/>
       </w:pPr>
       <w:r>
-        <w:t>You should get back a JSON array of objects, the defined “IList&lt;</w:t>
-      </w:r>
+        <w:t>You should get back a JSON array of objects, the defined “</w:t>
+      </w:r>
+      <w:proofErr w:type="spellStart"/>
+      <w:r>
+        <w:t>IList</w:t>
+      </w:r>
+      <w:proofErr w:type="spellEnd"/>
+      <w:r>
+        <w:t>&lt;</w:t>
+      </w:r>
+      <w:proofErr w:type="spellStart"/>
       <w:r>
         <w:t>Restaurant</w:t>
       </w:r>
@@ -1452,6 +1727,7 @@
       <w:r>
         <w:t>ApiModel</w:t>
       </w:r>
+      <w:proofErr w:type="spellEnd"/>
       <w:r>
         <w:t>&gt;” C# class.</w:t>
       </w:r>
@@ -1467,14 +1743,14 @@
       <w:r>
         <w:t xml:space="preserve"> the</w:t>
       </w:r>
-      <w:bookmarkStart w:id="0" w:name="_GoBack"/>
-      <w:bookmarkEnd w:id="0"/>
       <w:r>
         <w:t xml:space="preserve"> “</w:t>
       </w:r>
+      <w:proofErr w:type="spellStart"/>
       <w:r>
         <w:t>reviewerEmail</w:t>
       </w:r>
+      <w:proofErr w:type="spellEnd"/>
       <w:r>
         <w:t>” parameter above.</w:t>
       </w:r>
@@ -1549,13 +1825,7 @@
         <w:spacing w:after="0"/>
       </w:pPr>
       <w:r>
-        <w:t>Verb: Select “</w:t>
-      </w:r>
-      <w:r>
-        <w:t>DELETE</w:t>
-      </w:r>
-      <w:r>
-        <w:t>”.</w:t>
+        <w:t>Verb: Select “DELETE”.</w:t>
       </w:r>
     </w:p>
     <w:p>
@@ -1583,13 +1853,7 @@
         <w:ind w:left="720"/>
       </w:pPr>
       <w:r>
-        <w:t xml:space="preserve">You should get back a </w:t>
-      </w:r>
-      <w:r>
-        <w:t>Boolean (true or false) to indicate if it succeeded</w:t>
-      </w:r>
-      <w:r>
-        <w:t>.</w:t>
+        <w:t>You should get back a Boolean (true or false) to indicate if it succeeded.</w:t>
       </w:r>
     </w:p>
     <w:p>
@@ -1598,13 +1862,15 @@
         <w:ind w:firstLine="720"/>
       </w:pPr>
       <w:r>
-        <w:t xml:space="preserve">If you want you can test also error handling by passing </w:t>
-      </w:r>
-      <w:r>
-        <w:t xml:space="preserve">an invalid number at the end like say </w:t>
-      </w:r>
-      <w:r>
-        <w:t xml:space="preserve">0, or </w:t>
+        <w:t xml:space="preserve">If you want you can test also error handling by passing an invalid number at the end like say </w:t>
+      </w:r>
+      <w:proofErr w:type="gramStart"/>
+      <w:r>
+        <w:t>0,</w:t>
+      </w:r>
+      <w:proofErr w:type="gramEnd"/>
+      <w:r>
+        <w:t xml:space="preserve"> or </w:t>
       </w:r>
       <w:r>
         <w:t xml:space="preserve">1000 (the </w:t>
@@ -1615,20 +1881,15 @@
         <w:spacing w:after="0"/>
         <w:ind w:firstLine="720"/>
       </w:pPr>
-      <w:r>
-        <w:t>r</w:t>
-      </w:r>
-      <w:r>
-        <w:t>estaurant</w:t>
-      </w:r>
-      <w:r>
-        <w:t>R</w:t>
-      </w:r>
-      <w:r>
-        <w:t>eview</w:t>
-      </w:r>
-      <w:r>
-        <w:t>ApiId).</w:t>
+      <w:proofErr w:type="spellStart"/>
+      <w:proofErr w:type="gramStart"/>
+      <w:r>
+        <w:t>restaurantReviewApiId</w:t>
+      </w:r>
+      <w:proofErr w:type="spellEnd"/>
+      <w:proofErr w:type="gramEnd"/>
+      <w:r>
+        <w:t>).</w:t>
       </w:r>
     </w:p>
     <w:sectPr>

</xml_diff>